<commit_message>
powerpoint und word angepasst
</commit_message>
<xml_diff>
--- a/doc/Task03/Task03.docx
+++ b/doc/Task03/Task03.docx
@@ -119,7 +119,15 @@
         <w:rPr>
           <w:lang w:val="de-CH"/>
         </w:rPr>
-        <w:t>Patienten und Arzt Administration</w:t>
+        <w:t>Klinik</w:t>
+      </w:r>
+      <w:bookmarkStart w:id="0" w:name="_GoBack"/>
+      <w:bookmarkEnd w:id="0"/>
+      <w:r>
+        <w:rPr>
+          <w:lang w:val="de-CH"/>
+        </w:rPr>
+        <w:t xml:space="preserve"> und Arzt Administration</w:t>
       </w:r>
     </w:p>
     <w:p>
@@ -1091,13 +1099,7 @@
         <w:rPr>
           <w:lang w:val="de-CH"/>
         </w:rPr>
-        <w:t xml:space="preserve"> </w:t>
-      </w:r>
-      <w:r>
-        <w:rPr>
-          <w:lang w:val="de-CH"/>
-        </w:rPr>
-        <w:t>in Klinik</w:t>
+        <w:t xml:space="preserve"> in Klinik</w:t>
       </w:r>
     </w:p>
     <w:p>
@@ -1166,8 +1168,26 @@
         </w:rPr>
         <w:t>Kontakt mit Patient</w:t>
       </w:r>
-      <w:bookmarkStart w:id="0" w:name="_GoBack"/>
-      <w:bookmarkEnd w:id="0"/>
+    </w:p>
+    <w:p>
+      <w:pPr>
+        <w:rPr>
+          <w:lang w:val="de-CH"/>
+        </w:rPr>
+      </w:pPr>
+      <w:r>
+        <w:rPr>
+          <w:lang w:val="de-CH"/>
+        </w:rPr>
+        <w:br w:type="page"/>
+      </w:r>
+    </w:p>
+    <w:p>
+      <w:pPr>
+        <w:rPr>
+          <w:lang w:val="de-CH"/>
+        </w:rPr>
+      </w:pPr>
     </w:p>
     <w:sectPr>
       <w:pgSz w:w="11906" w:h="16838"/>

</xml_diff>